<commit_message>
wikipedia dataset and new results added
</commit_message>
<xml_diff>
--- a/src/data/dataset_descriptions.docx
+++ b/src/data/dataset_descriptions.docx
@@ -135,10 +135,7 @@
           </w:tcPr>
           <w:p>
             <w:r>
-              <w:t xml:space="preserve">State - </w:t>
-            </w:r>
-            <w:r>
-              <w:t>ACT, NSW, NT, QLD, SA, TAS, VIC, WA</w:t>
+              <w:t>State - ACT, NSW, NT, QLD, SA, TAS, VIC, WA</w:t>
             </w:r>
           </w:p>
         </w:tc>
@@ -202,10 +199,7 @@
           </w:tcPr>
           <w:p>
             <w:r>
-              <w:t xml:space="preserve">Legal - </w:t>
-            </w:r>
-            <w:r>
-              <w:t>Remanded, Sentenced</w:t>
+              <w:t>Legal - Remanded, Sentenced</w:t>
             </w:r>
           </w:p>
         </w:tc>
@@ -237,16 +231,7 @@
           </w:tcPr>
           <w:p>
             <w:r>
-              <w:t>Indigenous</w:t>
-            </w:r>
-            <w:r>
-              <w:t xml:space="preserve"> – </w:t>
-            </w:r>
-            <w:r>
-              <w:t>ATSI</w:t>
-            </w:r>
-            <w:r>
-              <w:t>, Non-ATSI</w:t>
+              <w:t>Indigenous – ATSI, Non-ATSI</w:t>
             </w:r>
           </w:p>
         </w:tc>
@@ -402,13 +387,7 @@
           </w:tcPr>
           <w:p>
             <w:r>
-              <w:t>State -</w:t>
-            </w:r>
-            <w:r>
-              <w:t xml:space="preserve"> </w:t>
-            </w:r>
-            <w:r>
-              <w:t>NSW, NT, QLD, SA, TAS, VIC, WA</w:t>
+              <w:t>State - NSW, NT, QLD, SA, TAS, VIC, WA</w:t>
             </w:r>
           </w:p>
         </w:tc>
@@ -1183,6 +1162,335 @@
       </w:pPr>
       <w:r>
         <w:t xml:space="preserve">WA-Destination Perth     </w:t>
+      </w:r>
+    </w:p>
+    <w:p>
+      <w:pPr>
+        <w:ind w:left="360"/>
+      </w:pPr>
+    </w:p>
+    <w:p>
+      <w:pPr>
+        <w:ind w:left="360"/>
+      </w:pPr>
+    </w:p>
+    <w:p>
+      <w:pPr>
+        <w:rPr>
+          <w:b/>
+          <w:bCs/>
+          <w:sz w:val="32"/>
+          <w:szCs w:val="32"/>
+        </w:rPr>
+      </w:pPr>
+      <w:r>
+        <w:rPr>
+          <w:b/>
+          <w:bCs/>
+          <w:sz w:val="32"/>
+          <w:szCs w:val="32"/>
+        </w:rPr>
+        <w:t>Wikipedia</w:t>
+      </w:r>
+    </w:p>
+    <w:p/>
+    <w:p/>
+    <w:tbl>
+      <w:tblPr>
+        <w:tblStyle w:val="TableGrid"/>
+        <w:tblW w:w="0" w:type="auto"/>
+        <w:tblLook w:val="04A0" w:firstRow="1" w:lastRow="0" w:firstColumn="1" w:lastColumn="0" w:noHBand="0" w:noVBand="1"/>
+      </w:tblPr>
+      <w:tblGrid>
+        <w:gridCol w:w="3003"/>
+        <w:gridCol w:w="3003"/>
+        <w:gridCol w:w="3004"/>
+      </w:tblGrid>
+      <w:tr>
+        <w:tc>
+          <w:tcPr>
+            <w:tcW w:w="3003" w:type="dxa"/>
+          </w:tcPr>
+          <w:p>
+            <w:r>
+              <w:t>Level</w:t>
+            </w:r>
+          </w:p>
+        </w:tc>
+        <w:tc>
+          <w:tcPr>
+            <w:tcW w:w="3003" w:type="dxa"/>
+          </w:tcPr>
+          <w:p>
+            <w:r>
+              <w:t>Description</w:t>
+            </w:r>
+          </w:p>
+        </w:tc>
+        <w:tc>
+          <w:tcPr>
+            <w:tcW w:w="3004" w:type="dxa"/>
+          </w:tcPr>
+          <w:p>
+            <w:r>
+              <w:t>Number of time series</w:t>
+            </w:r>
+          </w:p>
+        </w:tc>
+      </w:tr>
+      <w:tr>
+        <w:tc>
+          <w:tcPr>
+            <w:tcW w:w="3003" w:type="dxa"/>
+          </w:tcPr>
+          <w:p>
+            <w:r>
+              <w:t>0</w:t>
+            </w:r>
+          </w:p>
+        </w:tc>
+        <w:tc>
+          <w:tcPr>
+            <w:tcW w:w="3003" w:type="dxa"/>
+          </w:tcPr>
+          <w:p>
+            <w:r>
+              <w:t>Total Page Views</w:t>
+            </w:r>
+          </w:p>
+        </w:tc>
+        <w:tc>
+          <w:tcPr>
+            <w:tcW w:w="3004" w:type="dxa"/>
+          </w:tcPr>
+          <w:p>
+            <w:r>
+              <w:t>1</w:t>
+            </w:r>
+          </w:p>
+        </w:tc>
+      </w:tr>
+      <w:tr>
+        <w:tc>
+          <w:tcPr>
+            <w:tcW w:w="3003" w:type="dxa"/>
+          </w:tcPr>
+          <w:p>
+            <w:r>
+              <w:t>1</w:t>
+            </w:r>
+          </w:p>
+        </w:tc>
+        <w:tc>
+          <w:tcPr>
+            <w:tcW w:w="3003" w:type="dxa"/>
+          </w:tcPr>
+          <w:p>
+            <w:r>
+              <w:t xml:space="preserve">Language </w:t>
+            </w:r>
+            <w:r>
+              <w:t xml:space="preserve">- </w:t>
+            </w:r>
+            <w:r>
+              <w:t xml:space="preserve">de, </w:t>
+            </w:r>
+            <w:proofErr w:type="spellStart"/>
+            <w:r>
+              <w:t>en</w:t>
+            </w:r>
+            <w:proofErr w:type="spellEnd"/>
+            <w:r>
+              <w:t xml:space="preserve">, es, </w:t>
+            </w:r>
+            <w:proofErr w:type="spellStart"/>
+            <w:r>
+              <w:t>zh</w:t>
+            </w:r>
+            <w:proofErr w:type="spellEnd"/>
+          </w:p>
+        </w:tc>
+        <w:tc>
+          <w:tcPr>
+            <w:tcW w:w="3004" w:type="dxa"/>
+          </w:tcPr>
+          <w:p>
+            <w:r>
+              <w:t>4</w:t>
+            </w:r>
+          </w:p>
+        </w:tc>
+      </w:tr>
+      <w:tr>
+        <w:tc>
+          <w:tcPr>
+            <w:tcW w:w="3003" w:type="dxa"/>
+          </w:tcPr>
+          <w:p>
+            <w:r>
+              <w:t>2</w:t>
+            </w:r>
+          </w:p>
+        </w:tc>
+        <w:tc>
+          <w:tcPr>
+            <w:tcW w:w="3003" w:type="dxa"/>
+          </w:tcPr>
+          <w:p>
+            <w:r>
+              <w:t xml:space="preserve">Access </w:t>
+            </w:r>
+            <w:r>
+              <w:t xml:space="preserve">- </w:t>
+            </w:r>
+            <w:r>
+              <w:t xml:space="preserve">desktop, </w:t>
+            </w:r>
+            <w:proofErr w:type="spellStart"/>
+            <w:r>
+              <w:t>mobileapp</w:t>
+            </w:r>
+            <w:proofErr w:type="spellEnd"/>
+            <w:r>
+              <w:t>, mobile web</w:t>
+            </w:r>
+          </w:p>
+        </w:tc>
+        <w:tc>
+          <w:tcPr>
+            <w:tcW w:w="3004" w:type="dxa"/>
+          </w:tcPr>
+          <w:p>
+            <w:r>
+              <w:t>4</w:t>
+            </w:r>
+            <w:r>
+              <w:t>*</w:t>
+            </w:r>
+            <w:r>
+              <w:t xml:space="preserve">3 </w:t>
+            </w:r>
+            <w:r>
+              <w:t xml:space="preserve">= </w:t>
+            </w:r>
+            <w:r>
+              <w:t>12</w:t>
+            </w:r>
+          </w:p>
+        </w:tc>
+      </w:tr>
+      <w:tr>
+        <w:tc>
+          <w:tcPr>
+            <w:tcW w:w="3003" w:type="dxa"/>
+          </w:tcPr>
+          <w:p>
+            <w:r>
+              <w:t>3</w:t>
+            </w:r>
+          </w:p>
+        </w:tc>
+        <w:tc>
+          <w:tcPr>
+            <w:tcW w:w="3003" w:type="dxa"/>
+          </w:tcPr>
+          <w:p>
+            <w:r>
+              <w:t xml:space="preserve">Agent </w:t>
+            </w:r>
+            <w:r>
+              <w:t xml:space="preserve">- </w:t>
+            </w:r>
+            <w:r>
+              <w:t>spider, user</w:t>
+            </w:r>
+          </w:p>
+        </w:tc>
+        <w:tc>
+          <w:tcPr>
+            <w:tcW w:w="3004" w:type="dxa"/>
+          </w:tcPr>
+          <w:p>
+            <w:r>
+              <w:t>20</w:t>
+            </w:r>
+            <w:r>
+              <w:t xml:space="preserve"> (</w:t>
+            </w:r>
+            <w:proofErr w:type="spellStart"/>
+            <w:r>
+              <w:t>mobileapp</w:t>
+            </w:r>
+            <w:proofErr w:type="spellEnd"/>
+            <w:r>
+              <w:t xml:space="preserve"> doesn’t have agent spider)</w:t>
+            </w:r>
+          </w:p>
+        </w:tc>
+      </w:tr>
+      <w:tr>
+        <w:tc>
+          <w:tcPr>
+            <w:tcW w:w="3003" w:type="dxa"/>
+          </w:tcPr>
+          <w:p>
+            <w:r>
+              <w:lastRenderedPageBreak/>
+              <w:t>4</w:t>
+            </w:r>
+          </w:p>
+        </w:tc>
+        <w:tc>
+          <w:tcPr>
+            <w:tcW w:w="3003" w:type="dxa"/>
+          </w:tcPr>
+          <w:p>
+            <w:r>
+              <w:t>Article</w:t>
+            </w:r>
+          </w:p>
+        </w:tc>
+        <w:tc>
+          <w:tcPr>
+            <w:tcW w:w="3004" w:type="dxa"/>
+          </w:tcPr>
+          <w:p>
+            <w:r>
+              <w:t>913</w:t>
+            </w:r>
+            <w:r>
+              <w:t xml:space="preserve"> (</w:t>
+            </w:r>
+            <w:r>
+              <w:t>38 38 30 24 38 93 93 74 92 93 38 38 25 31 38 29 29 14 29 29</w:t>
+            </w:r>
+            <w:r>
+              <w:t>)</w:t>
+            </w:r>
+          </w:p>
+        </w:tc>
+      </w:tr>
+    </w:tbl>
+    <w:p/>
+    <w:p/>
+    <w:p>
+      <w:r>
+        <w:t>Total number of levels = 5</w:t>
+      </w:r>
+    </w:p>
+    <w:p>
+      <w:r>
+        <w:t>Total number of time series = 950</w:t>
+      </w:r>
+    </w:p>
+    <w:p>
+      <w:r>
+        <w:t>Horizon = 7</w:t>
+      </w:r>
+    </w:p>
+    <w:p>
+      <w:r>
+        <w:t xml:space="preserve">Frequency = daily </w:t>
       </w:r>
     </w:p>
     <w:sectPr>

</xml_diff>

<commit_message>
code for labour dataset added
</commit_message>
<xml_diff>
--- a/src/data/dataset_descriptions.docx
+++ b/src/data/dataset_descriptions.docx
@@ -1492,7 +1492,271 @@
       <w:r>
         <w:t xml:space="preserve">Frequency = daily </w:t>
       </w:r>
-    </w:p>
+      <w:r>
+        <w:t xml:space="preserve">(1) </w:t>
+      </w:r>
+    </w:p>
+    <w:p/>
+    <w:p>
+      <w:pPr>
+        <w:rPr>
+          <w:b/>
+          <w:bCs/>
+          <w:sz w:val="32"/>
+          <w:szCs w:val="32"/>
+        </w:rPr>
+      </w:pPr>
+    </w:p>
+    <w:p>
+      <w:pPr>
+        <w:rPr>
+          <w:b/>
+          <w:bCs/>
+          <w:sz w:val="32"/>
+          <w:szCs w:val="32"/>
+        </w:rPr>
+      </w:pPr>
+      <w:r>
+        <w:rPr>
+          <w:b/>
+          <w:bCs/>
+          <w:sz w:val="32"/>
+          <w:szCs w:val="32"/>
+        </w:rPr>
+        <w:t>Labour</w:t>
+      </w:r>
+    </w:p>
+    <w:p>
+      <w:pPr>
+        <w:rPr>
+          <w:b/>
+          <w:bCs/>
+          <w:sz w:val="32"/>
+          <w:szCs w:val="32"/>
+        </w:rPr>
+      </w:pPr>
+    </w:p>
+    <w:tbl>
+      <w:tblPr>
+        <w:tblStyle w:val="TableGrid"/>
+        <w:tblW w:w="0" w:type="auto"/>
+        <w:tblLook w:val="04A0" w:firstRow="1" w:lastRow="0" w:firstColumn="1" w:lastColumn="0" w:noHBand="0" w:noVBand="1"/>
+      </w:tblPr>
+      <w:tblGrid>
+        <w:gridCol w:w="3003"/>
+        <w:gridCol w:w="3003"/>
+        <w:gridCol w:w="3004"/>
+      </w:tblGrid>
+      <w:tr>
+        <w:tc>
+          <w:tcPr>
+            <w:tcW w:w="3003" w:type="dxa"/>
+          </w:tcPr>
+          <w:p>
+            <w:r>
+              <w:t>Level</w:t>
+            </w:r>
+          </w:p>
+        </w:tc>
+        <w:tc>
+          <w:tcPr>
+            <w:tcW w:w="3003" w:type="dxa"/>
+          </w:tcPr>
+          <w:p>
+            <w:r>
+              <w:t>Description</w:t>
+            </w:r>
+          </w:p>
+        </w:tc>
+        <w:tc>
+          <w:tcPr>
+            <w:tcW w:w="3004" w:type="dxa"/>
+          </w:tcPr>
+          <w:p>
+            <w:r>
+              <w:t>Number of time series</w:t>
+            </w:r>
+          </w:p>
+        </w:tc>
+      </w:tr>
+      <w:tr>
+        <w:tc>
+          <w:tcPr>
+            <w:tcW w:w="3003" w:type="dxa"/>
+          </w:tcPr>
+          <w:p>
+            <w:r>
+              <w:t>0</w:t>
+            </w:r>
+          </w:p>
+        </w:tc>
+        <w:tc>
+          <w:tcPr>
+            <w:tcW w:w="3003" w:type="dxa"/>
+          </w:tcPr>
+          <w:p>
+            <w:r>
+              <w:t xml:space="preserve">Total </w:t>
+            </w:r>
+            <w:r>
+              <w:t>Employees</w:t>
+            </w:r>
+          </w:p>
+        </w:tc>
+        <w:tc>
+          <w:tcPr>
+            <w:tcW w:w="3004" w:type="dxa"/>
+          </w:tcPr>
+          <w:p>
+            <w:r>
+              <w:t>1</w:t>
+            </w:r>
+          </w:p>
+        </w:tc>
+      </w:tr>
+      <w:tr>
+        <w:tc>
+          <w:tcPr>
+            <w:tcW w:w="3003" w:type="dxa"/>
+          </w:tcPr>
+          <w:p>
+            <w:r>
+              <w:t>1</w:t>
+            </w:r>
+          </w:p>
+        </w:tc>
+        <w:tc>
+          <w:tcPr>
+            <w:tcW w:w="3003" w:type="dxa"/>
+          </w:tcPr>
+          <w:p>
+            <w:r>
+              <w:t>Main Occupation</w:t>
+            </w:r>
+          </w:p>
+        </w:tc>
+        <w:tc>
+          <w:tcPr>
+            <w:tcW w:w="3004" w:type="dxa"/>
+          </w:tcPr>
+          <w:p>
+            <w:r>
+              <w:t>8</w:t>
+            </w:r>
+          </w:p>
+        </w:tc>
+      </w:tr>
+      <w:tr>
+        <w:tc>
+          <w:tcPr>
+            <w:tcW w:w="3003" w:type="dxa"/>
+          </w:tcPr>
+          <w:p>
+            <w:r>
+              <w:t>2</w:t>
+            </w:r>
+          </w:p>
+        </w:tc>
+        <w:tc>
+          <w:tcPr>
+            <w:tcW w:w="3003" w:type="dxa"/>
+          </w:tcPr>
+          <w:p>
+            <w:r>
+              <w:t>Employment status (Full time, Part-time)</w:t>
+            </w:r>
+          </w:p>
+        </w:tc>
+        <w:tc>
+          <w:tcPr>
+            <w:tcW w:w="3004" w:type="dxa"/>
+          </w:tcPr>
+          <w:p>
+            <w:r>
+              <w:t>8</w:t>
+            </w:r>
+            <w:r>
+              <w:t>*</w:t>
+            </w:r>
+            <w:r>
+              <w:t>2</w:t>
+            </w:r>
+            <w:r>
+              <w:t xml:space="preserve"> = </w:t>
+            </w:r>
+            <w:r>
+              <w:t>16</w:t>
+            </w:r>
+          </w:p>
+        </w:tc>
+      </w:tr>
+      <w:tr>
+        <w:tc>
+          <w:tcPr>
+            <w:tcW w:w="3003" w:type="dxa"/>
+          </w:tcPr>
+          <w:p>
+            <w:r>
+              <w:t>3</w:t>
+            </w:r>
+          </w:p>
+        </w:tc>
+        <w:tc>
+          <w:tcPr>
+            <w:tcW w:w="3003" w:type="dxa"/>
+          </w:tcPr>
+          <w:p>
+            <w:r>
+              <w:t>Gender (Female, Male)</w:t>
+            </w:r>
+          </w:p>
+        </w:tc>
+        <w:tc>
+          <w:tcPr>
+            <w:tcW w:w="3004" w:type="dxa"/>
+          </w:tcPr>
+          <w:p>
+            <w:r>
+              <w:t>16 * 2 = 32</w:t>
+            </w:r>
+          </w:p>
+        </w:tc>
+      </w:tr>
+    </w:tbl>
+    <w:p/>
+    <w:p>
+      <w:r>
+        <w:t xml:space="preserve">Total number of levels = </w:t>
+      </w:r>
+      <w:r>
+        <w:t>4</w:t>
+      </w:r>
+    </w:p>
+    <w:p>
+      <w:r>
+        <w:t xml:space="preserve">Total number of time series = </w:t>
+      </w:r>
+      <w:r>
+        <w:t>57</w:t>
+      </w:r>
+    </w:p>
+    <w:p>
+      <w:r>
+        <w:t xml:space="preserve">Horizon = </w:t>
+      </w:r>
+      <w:r>
+        <w:t>12</w:t>
+      </w:r>
+    </w:p>
+    <w:p>
+      <w:r>
+        <w:t xml:space="preserve">Frequency = </w:t>
+      </w:r>
+      <w:r>
+        <w:t xml:space="preserve">4 (Quarterly) </w:t>
+      </w:r>
+    </w:p>
+    <w:p/>
     <w:sectPr>
       <w:pgSz w:w="11900" w:h="16840"/>
       <w:pgMar w:top="1440" w:right="1440" w:bottom="1440" w:left="1440" w:header="708" w:footer="708" w:gutter="0"/>

</xml_diff>

<commit_message>
changes to consider multiple samples for datasets
</commit_message>
<xml_diff>
--- a/src/data/dataset_descriptions.docx
+++ b/src/data/dataset_descriptions.docx
@@ -1490,10 +1490,13 @@
     </w:p>
     <w:p>
       <w:r>
-        <w:t xml:space="preserve">Frequency = daily </w:t>
-      </w:r>
-      <w:r>
-        <w:t xml:space="preserve">(1) </w:t>
+        <w:t xml:space="preserve">Frequency = </w:t>
+      </w:r>
+      <w:r>
+        <w:t>7 (Weekly)</w:t>
+      </w:r>
+      <w:r>
+        <w:t xml:space="preserve"> </w:t>
       </w:r>
     </w:p>
     <w:p/>
@@ -1596,10 +1599,7 @@
           </w:tcPr>
           <w:p>
             <w:r>
-              <w:t xml:space="preserve">Total </w:t>
-            </w:r>
-            <w:r>
-              <w:t>Employees</w:t>
+              <w:t>Total Employees</w:t>
             </w:r>
           </w:p>
         </w:tc>
@@ -1673,19 +1673,7 @@
           </w:tcPr>
           <w:p>
             <w:r>
-              <w:t>8</w:t>
-            </w:r>
-            <w:r>
-              <w:t>*</w:t>
-            </w:r>
-            <w:r>
-              <w:t>2</w:t>
-            </w:r>
-            <w:r>
-              <w:t xml:space="preserve"> = </w:t>
-            </w:r>
-            <w:r>
-              <w:t>16</w:t>
+              <w:t>8*2 = 16</w:t>
             </w:r>
           </w:p>
         </w:tc>
@@ -1726,34 +1714,22 @@
     <w:p/>
     <w:p>
       <w:r>
-        <w:t xml:space="preserve">Total number of levels = </w:t>
-      </w:r>
-      <w:r>
-        <w:t>4</w:t>
-      </w:r>
-    </w:p>
-    <w:p>
-      <w:r>
-        <w:t xml:space="preserve">Total number of time series = </w:t>
-      </w:r>
-      <w:r>
-        <w:t>57</w:t>
-      </w:r>
-    </w:p>
-    <w:p>
-      <w:r>
-        <w:t xml:space="preserve">Horizon = </w:t>
-      </w:r>
-      <w:r>
-        <w:t>12</w:t>
-      </w:r>
-    </w:p>
-    <w:p>
-      <w:r>
-        <w:t xml:space="preserve">Frequency = </w:t>
-      </w:r>
-      <w:r>
-        <w:t xml:space="preserve">4 (Quarterly) </w:t>
+        <w:t>Total number of levels = 4</w:t>
+      </w:r>
+    </w:p>
+    <w:p>
+      <w:r>
+        <w:t>Total number of time series = 57</w:t>
+      </w:r>
+    </w:p>
+    <w:p>
+      <w:r>
+        <w:t>Horizon = 12</w:t>
+      </w:r>
+    </w:p>
+    <w:p>
+      <w:r>
+        <w:t xml:space="preserve">Frequency = 4 (Quarterly) </w:t>
       </w:r>
     </w:p>
     <w:p/>
@@ -2371,25 +2347,25 @@
       </w:pPr>
     </w:lvl>
   </w:abstractNum>
-  <w:num w:numId="1">
+  <w:num w:numId="1" w16cid:durableId="515921114">
     <w:abstractNumId w:val="1"/>
   </w:num>
-  <w:num w:numId="2">
+  <w:num w:numId="2" w16cid:durableId="265431226">
     <w:abstractNumId w:val="3"/>
   </w:num>
-  <w:num w:numId="3">
+  <w:num w:numId="3" w16cid:durableId="914390536">
     <w:abstractNumId w:val="4"/>
   </w:num>
-  <w:num w:numId="4">
+  <w:num w:numId="4" w16cid:durableId="1381397897">
     <w:abstractNumId w:val="2"/>
   </w:num>
-  <w:num w:numId="5">
+  <w:num w:numId="5" w16cid:durableId="1758555820">
     <w:abstractNumId w:val="6"/>
   </w:num>
-  <w:num w:numId="6">
+  <w:num w:numId="6" w16cid:durableId="1554270411">
     <w:abstractNumId w:val="5"/>
   </w:num>
-  <w:num w:numId="7">
+  <w:num w:numId="7" w16cid:durableId="2093357048">
     <w:abstractNumId w:val="0"/>
   </w:num>
 </w:numbering>

</xml_diff>